<commit_message>
updates to effect of treatment and dalywt for palliative care following discussion w Andrew
</commit_message>
<xml_diff>
--- a/docs/write-ups/Oesophageal Cancer.docx
+++ b/docs/write-ups/Oesophageal Cancer.docx
@@ -845,7 +845,7 @@
           <w:color w:val="808080" w:themeColor="background1" w:themeShade="80"/>
         </w:rPr>
         <w:lastRenderedPageBreak/>
-        <w:t xml:space="preserve">Treatment for </w:t>
+        <w:t>Treatment for O</w:t>
       </w:r>
       <w:r>
         <w:rPr>
@@ -853,7 +853,7 @@
           <w:bCs/>
           <w:color w:val="808080" w:themeColor="background1" w:themeShade="80"/>
         </w:rPr>
-        <w:t>O</w:t>
+        <w:t xml:space="preserve">esophageal </w:t>
       </w:r>
       <w:r>
         <w:rPr>
@@ -861,7 +861,7 @@
           <w:bCs/>
           <w:color w:val="808080" w:themeColor="background1" w:themeShade="80"/>
         </w:rPr>
-        <w:t xml:space="preserve">esophageal </w:t>
+        <w:t>D</w:t>
       </w:r>
       <w:r>
         <w:rPr>
@@ -869,14 +869,6 @@
           <w:bCs/>
           <w:color w:val="808080" w:themeColor="background1" w:themeShade="80"/>
         </w:rPr>
-        <w:t>D</w:t>
-      </w:r>
-      <w:r>
-        <w:rPr>
-          <w:b/>
-          <w:bCs/>
-          <w:color w:val="808080" w:themeColor="background1" w:themeShade="80"/>
-        </w:rPr>
         <w:t>ysplasia / cancer</w:t>
       </w:r>
     </w:p>
@@ -888,19 +880,19 @@
         <w:rPr>
           <w:bCs/>
         </w:rPr>
-        <w:t>At all stages of dysplasia/cancer except stage 4 cancer w</w:t>
-      </w:r>
-      <w:r>
-        <w:rPr>
-          <w:bCs/>
-        </w:rPr>
-        <w:t>e</w:t>
-      </w:r>
-      <w:r>
-        <w:rPr>
-          <w:bCs/>
-        </w:rPr>
-        <w:t xml:space="preserve"> consider potential </w:t>
+        <w:t xml:space="preserve">At all stages of dysplasia/cancer except stage 4 cancer </w:t>
+      </w:r>
+      <w:r>
+        <w:rPr>
+          <w:bCs/>
+        </w:rPr>
+        <w:t>there can be</w:t>
+      </w:r>
+      <w:r>
+        <w:rPr>
+          <w:bCs/>
+        </w:rPr>
+        <w:t xml:space="preserve"> </w:t>
       </w:r>
       <w:r>
         <w:t>me</w:t>
@@ -918,31 +910,105 @@
         <w:t>surgery, radiotherapy, chemotherapy</w:t>
       </w:r>
       <w:r>
-        <w:t xml:space="preserve">.  We recognise that availability if treatment is currently extremely limited in Malawi.  The </w:t>
-      </w:r>
-      <w:r>
-        <w:t xml:space="preserve">probability per 3 months of receiving </w:t>
-      </w:r>
-      <w:r>
-        <w:t xml:space="preserve">curative </w:t>
-      </w:r>
-      <w:r>
-        <w:t>treatment aimed at cure if have low grade dysplasia, given diagnosis</w:t>
-      </w:r>
-      <w:r>
-        <w:t xml:space="preserve"> is 0.01 per 3 months, with rate </w:t>
-      </w:r>
-      <w:r>
-        <w:t>ratio</w:t>
-      </w:r>
-      <w:r>
-        <w:t>s</w:t>
-      </w:r>
-      <w:r>
-        <w:t xml:space="preserve"> for receiving treatment </w:t>
-      </w:r>
-      <w:r>
-        <w:t>for high grade dysplasia and for all three earlier stages of oesophageal cancer being currently set to 1.    There were reported in 2015 to be five Malawian oncologists and haematologists involved in full-time cancer care in the whole country (</w:t>
+        <w:t xml:space="preserve"> [</w:t>
+      </w:r>
+      <w:r>
+        <w:rPr>
+          <w:color w:val="FF0000"/>
+        </w:rPr>
+        <w:t>Feedback required on this point</w:t>
+      </w:r>
+      <w:r>
+        <w:t>]</w:t>
+      </w:r>
+      <w:r>
+        <w:t xml:space="preserve">. </w:t>
+      </w:r>
+    </w:p>
+    <w:p>
+      <w:pPr>
+        <w:jc w:val="both"/>
+      </w:pPr>
+      <w:r>
+        <w:rPr>
+          <w:bCs/>
+        </w:rPr>
+        <w:t>Persons on treatment are assumed to have a lower risk of progression t</w:t>
+      </w:r>
+      <w:r>
+        <w:rPr>
+          <w:bCs/>
+        </w:rPr>
+        <w:t>o the next</w:t>
+      </w:r>
+      <w:r>
+        <w:rPr>
+          <w:bCs/>
+        </w:rPr>
+        <w:t xml:space="preserve"> successive stage</w:t>
+      </w:r>
+      <w:r>
+        <w:rPr>
+          <w:bCs/>
+        </w:rPr>
+        <w:t xml:space="preserve">; </w:t>
+      </w:r>
+      <w:r>
+        <w:rPr>
+          <w:bCs/>
+          <w:highlight w:val="yellow"/>
+        </w:rPr>
+        <w:t>but if they do progress to the next stage, there is no further effect of treatment</w:t>
+      </w:r>
+      <w:r>
+        <w:rPr>
+          <w:bCs/>
+        </w:rPr>
+        <w:t xml:space="preserve">. </w:t>
+      </w:r>
+      <w:r>
+        <w:rPr>
+          <w:bCs/>
+        </w:rPr>
+        <w:t xml:space="preserve">The </w:t>
+      </w:r>
+      <w:r>
+        <w:t xml:space="preserve">rate ratio </w:t>
+      </w:r>
+      <w:r>
+        <w:t xml:space="preserve">for the effect of treatment on progression </w:t>
+      </w:r>
+      <w:r>
+        <w:t>for</w:t>
+      </w:r>
+      <w:r>
+        <w:t xml:space="preserve"> those with low-grade dysplasia, high-grade dysplasia, stage1 and stage2 is 0.1, based on indirect evidence from </w:t>
+      </w:r>
+      <w:r>
+        <w:t>Kauppila et al 2018</w:t>
+      </w:r>
+      <w:r>
+        <w:t xml:space="preserve">. For progression from stage 3 to stage 4 the rate ratio is taken to be 0.4, which is also based on indirect evidence from </w:t>
+      </w:r>
+      <w:r>
+        <w:t>Kauppila et al 2018</w:t>
+      </w:r>
+      <w:r>
+        <w:t xml:space="preserve">.  </w:t>
+      </w:r>
+    </w:p>
+    <w:p>
+      <w:pPr>
+        <w:jc w:val="both"/>
+      </w:pPr>
+      <w:r>
+        <w:t>We recognise that availability if treatment is currently extremely limited in Malawi</w:t>
+      </w:r>
+      <w:r>
+        <w:t>: t</w:t>
+      </w:r>
+      <w:r>
+        <w:t>here were reported in 2015 to be five Malawian oncologists and haematologists involved in full-time cancer care in the whole country (</w:t>
       </w:r>
       <w:proofErr w:type="spellStart"/>
       <w:r>
@@ -951,77 +1017,6 @@
       <w:proofErr w:type="spellEnd"/>
       <w:r>
         <w:t xml:space="preserve"> et al, 2015).</w:t>
-      </w:r>
-    </w:p>
-    <w:p>
-      <w:pPr>
-        <w:jc w:val="both"/>
-        <w:rPr>
-          <w:b/>
-          <w:bCs/>
-          <w:color w:val="808080" w:themeColor="background1" w:themeShade="80"/>
-        </w:rPr>
-      </w:pPr>
-      <w:r>
-        <w:rPr>
-          <w:b/>
-          <w:bCs/>
-          <w:color w:val="808080" w:themeColor="background1" w:themeShade="80"/>
-        </w:rPr>
-        <w:t>Effect of treatment</w:t>
-      </w:r>
-    </w:p>
-    <w:p>
-      <w:pPr>
-        <w:jc w:val="both"/>
-      </w:pPr>
-      <w:r>
-        <w:rPr>
-          <w:bCs/>
-        </w:rPr>
-        <w:t xml:space="preserve">Persons on treatment are assumed to have a lower risk of progression to each successive stage. </w:t>
-      </w:r>
-      <w:r>
-        <w:rPr>
-          <w:bCs/>
-        </w:rPr>
-        <w:t xml:space="preserve">The </w:t>
-      </w:r>
-      <w:r>
-        <w:t xml:space="preserve">rate ratio </w:t>
-      </w:r>
-      <w:r>
-        <w:t xml:space="preserve">for the effect of treatment on progression </w:t>
-      </w:r>
-      <w:r>
-        <w:t>for</w:t>
-      </w:r>
-      <w:r>
-        <w:t xml:space="preserve"> those with low-grade dysplasia, high-grade dysplasia, stage1 and stage2 is 0.1, based on indirect evidence from </w:t>
-      </w:r>
-      <w:r>
-        <w:t>Kauppila et al 2018</w:t>
-      </w:r>
-      <w:r>
-        <w:t xml:space="preserve">. </w:t>
-      </w:r>
-      <w:r>
-        <w:t xml:space="preserve">For progression from stage 3 to stage 4 the rate ratio is taken </w:t>
-      </w:r>
-      <w:r>
-        <w:t>to be</w:t>
-      </w:r>
-      <w:r>
-        <w:t xml:space="preserve"> 0.4</w:t>
-      </w:r>
-      <w:r>
-        <w:t xml:space="preserve">, which is also based on indirect evidence from </w:t>
-      </w:r>
-      <w:r>
-        <w:t>Kauppila et al 2018</w:t>
-      </w:r>
-      <w:r>
-        <w:t xml:space="preserve">.  </w:t>
       </w:r>
     </w:p>
     <w:p>
@@ -1077,13 +1072,7 @@
         <w:t xml:space="preserve"> is applied, corresponding to </w:t>
       </w:r>
       <w:r>
-        <w:t xml:space="preserve">"Diagnosis and primary therapy phase of </w:t>
-      </w:r>
-      <w:r>
-        <w:t>oesophageal</w:t>
-      </w:r>
-      <w:r>
-        <w:t xml:space="preserve"> cancer</w:t>
+        <w:t>"Diagnosis and primary therapy phase of oesophageal cancer</w:t>
       </w:r>
       <w:r>
         <w:t xml:space="preserve">: </w:t>
@@ -1135,19 +1124,7 @@
         <w:rPr>
           <w:bCs/>
         </w:rPr>
-        <w:t xml:space="preserve">"Controlled phase of </w:t>
-      </w:r>
-      <w:r>
-        <w:rPr>
-          <w:bCs/>
-        </w:rPr>
-        <w:t>oesophageal</w:t>
-      </w:r>
-      <w:r>
-        <w:rPr>
-          <w:bCs/>
-        </w:rPr>
-        <w:t xml:space="preserve"> cancer, Generic uncomplicated disease</w:t>
+        <w:t>"Controlled phase of oesophageal cancer, Generic uncomplicated disease</w:t>
       </w:r>
       <w:r>
         <w:rPr>
@@ -1181,7 +1158,13 @@
         <w:t>with a cancer in</w:t>
       </w:r>
       <w:r>
-        <w:t xml:space="preserve"> stage 4, a </w:t>
+        <w:t xml:space="preserve"> stage 4</w:t>
+      </w:r>
+      <w:r>
+        <w:t xml:space="preserve"> and with no palliative care</w:t>
+      </w:r>
+      <w:r>
+        <w:t xml:space="preserve">, a </w:t>
       </w:r>
       <w:r>
         <w:t>disability-</w:t>
@@ -1196,32 +1179,111 @@
         <w:t xml:space="preserve"> is applied, corresponding to </w:t>
       </w:r>
       <w:r>
-        <w:t>“</w:t>
-      </w:r>
-      <w:r>
-        <w:t xml:space="preserve">Metastatic phase of </w:t>
-      </w:r>
-      <w:r>
-        <w:t>oesophageal</w:t>
-      </w:r>
-      <w:r>
-        <w:t xml:space="preserve"> cancer:</w:t>
-      </w:r>
-      <w:r>
-        <w:t xml:space="preserve"> C</w:t>
-      </w:r>
-      <w:r>
-        <w:t>ancer, metastatic</w:t>
-      </w:r>
-      <w:r>
-        <w:t xml:space="preserve">: </w:t>
-      </w:r>
-      <w:r>
-        <w:t>has severe pain, extreme fatigue, weight loss and high anxiety."</w:t>
+        <w:t xml:space="preserve">“Metastatic phase of oesophageal cancer: Cancer, metastatic: has severe pain, extreme fatigue, weight loss and high anxiety." </w:t>
+      </w:r>
+    </w:p>
+    <w:p>
+      <w:pPr>
+        <w:pStyle w:val="ListParagraph"/>
+        <w:numPr>
+          <w:ilvl w:val="0"/>
+          <w:numId w:val="1"/>
+        </w:numPr>
+        <w:jc w:val="both"/>
+        <w:rPr>
+          <w:bCs/>
+        </w:rPr>
+      </w:pPr>
+      <w:r>
+        <w:t xml:space="preserve">For persons </w:t>
+      </w:r>
+      <w:r>
+        <w:t>with a cancer in</w:t>
+      </w:r>
+      <w:r>
+        <w:t xml:space="preserve"> stage 4</w:t>
+      </w:r>
+      <w:r>
+        <w:t xml:space="preserve"> and with no palliative care</w:t>
+      </w:r>
+      <w:r>
+        <w:t xml:space="preserve">, a </w:t>
+      </w:r>
+      <w:r>
+        <w:t>disability-</w:t>
+      </w:r>
+      <w:r>
+        <w:t xml:space="preserve">weight of </w:t>
+      </w:r>
+      <w:r>
+        <w:t>0.451</w:t>
+      </w:r>
+      <w:r>
+        <w:t xml:space="preserve"> is applied, corresponding to </w:t>
+      </w:r>
+      <w:r>
+        <w:t xml:space="preserve">“Metastatic phase of oesophageal cancer: Cancer, metastatic: has severe pain, extreme fatigue, weight loss and high anxiety." </w:t>
+      </w:r>
+    </w:p>
+    <w:p>
+      <w:pPr>
+        <w:pStyle w:val="ListParagraph"/>
+        <w:numPr>
+          <w:ilvl w:val="0"/>
+          <w:numId w:val="1"/>
+        </w:numPr>
+        <w:jc w:val="both"/>
+        <w:rPr>
+          <w:bCs/>
+        </w:rPr>
+      </w:pPr>
+      <w:r>
+        <w:t xml:space="preserve">For persons </w:t>
+      </w:r>
+      <w:r>
+        <w:t>with a cancer in</w:t>
+      </w:r>
+      <w:r>
+        <w:t xml:space="preserve"> stage 4</w:t>
+      </w:r>
+      <w:r>
+        <w:t xml:space="preserve"> and with palliative care</w:t>
+      </w:r>
+      <w:r>
+        <w:t xml:space="preserve">, a </w:t>
+      </w:r>
+      <w:r>
+        <w:t>disability-</w:t>
+      </w:r>
+      <w:r>
+        <w:t xml:space="preserve">weight </w:t>
+      </w:r>
+      <w:r>
+        <w:t xml:space="preserve">that is applied that is equal to those with earlier stage cancers </w:t>
+      </w:r>
+      <w:proofErr w:type="gramStart"/>
+      <w:r>
+        <w:t xml:space="preserve">without </w:t>
       </w:r>
       <w:r>
         <w:t xml:space="preserve"> </w:t>
       </w:r>
+      <w:r>
+        <w:t>treatment</w:t>
+      </w:r>
+      <w:proofErr w:type="gramEnd"/>
+      <w:r>
+        <w:t>.</w:t>
+      </w:r>
+    </w:p>
+    <w:p>
+      <w:pPr>
+        <w:ind w:left="360"/>
+        <w:jc w:val="both"/>
+        <w:rPr>
+          <w:bCs/>
+        </w:rPr>
+      </w:pPr>
     </w:p>
     <w:p>
       <w:pPr>
@@ -1292,31 +1354,14 @@
         <w:rPr>
           <w:bCs/>
         </w:rPr>
-        <w:t xml:space="preserve">hagia is assumed to trigger healthcare seeking to a Non-Emergency Generic Appointment at Facility Level 1, whereupon referral to further health system interaction is indicated. In that appointment, </w:t>
-      </w:r>
-      <w:r>
-        <w:rPr>
-          <w:bCs/>
-        </w:rPr>
-        <w:t xml:space="preserve">an investigation using an endoscope </w:t>
-      </w:r>
-      <w:r>
-        <w:rPr>
-          <w:bCs/>
-        </w:rPr>
-        <w:t>is</w:t>
-      </w:r>
-      <w:r>
-        <w:rPr>
-          <w:bCs/>
-        </w:rPr>
-        <w:t xml:space="preserve"> undertake</w:t>
-      </w:r>
-      <w:r>
-        <w:rPr>
-          <w:bCs/>
-        </w:rPr>
-        <w:t xml:space="preserve">n. If that investigation confirms Oesophageal Cancer and if the stage of cancer is not stage 4 then </w:t>
+        <w:t xml:space="preserve">hagia is assumed to trigger healthcare seeking to a Non-Emergency Generic Appointment at Facility Level 1, whereupon referral to further health system interaction is indicated. In that appointment, an investigation using an endoscope is undertaken. If that investigation confirms </w:t>
+      </w:r>
+      <w:r>
+        <w:rPr>
+          <w:bCs/>
+        </w:rPr>
+        <w:lastRenderedPageBreak/>
+        <w:t xml:space="preserve">Oesophageal Cancer and if the stage of cancer is not stage 4 then </w:t>
       </w:r>
       <w:r>
         <w:rPr>
@@ -1436,7 +1481,97 @@
         <w:rPr>
           <w:bCs/>
         </w:rPr>
-        <w:t>Treatment is initiated for the patient and then monitored at the time of diagnosis and the patient is monitored every month thereafter. Treatment is continued until the patient progressed to stage 4, at which point treatment is stopped and the patient is referred to Palliative Care.</w:t>
+        <w:t>Treatment is i</w:t>
+      </w:r>
+      <w:r>
+        <w:rPr>
+          <w:bCs/>
+        </w:rPr>
+        <w:t xml:space="preserve">mplemented </w:t>
+      </w:r>
+      <w:r>
+        <w:rPr>
+          <w:bCs/>
+        </w:rPr>
+        <w:t xml:space="preserve">for the patient </w:t>
+      </w:r>
+      <w:r>
+        <w:rPr>
+          <w:bCs/>
+        </w:rPr>
+        <w:t xml:space="preserve">in a separate </w:t>
+      </w:r>
+      <w:r>
+        <w:rPr>
+          <w:bCs/>
+        </w:rPr>
+        <w:t xml:space="preserve">single </w:t>
+      </w:r>
+      <w:r>
+        <w:rPr>
+          <w:bCs/>
+        </w:rPr>
+        <w:t>appointment, following</w:t>
+      </w:r>
+      <w:r>
+        <w:rPr>
+          <w:bCs/>
+        </w:rPr>
+        <w:t xml:space="preserve"> diagnosis</w:t>
+      </w:r>
+      <w:r>
+        <w:rPr>
+          <w:bCs/>
+        </w:rPr>
+        <w:t xml:space="preserve"> of any form of stage prior to stage 4 (low/high grade dysplasia and stages 1-3)</w:t>
+      </w:r>
+      <w:r>
+        <w:rPr>
+          <w:bCs/>
+        </w:rPr>
+        <w:t xml:space="preserve">. The patient is monitored every year </w:t>
+      </w:r>
+      <w:r>
+        <w:rPr>
+          <w:bCs/>
+        </w:rPr>
+        <w:t>thereafter</w:t>
+      </w:r>
+      <w:r>
+        <w:rPr>
+          <w:bCs/>
+        </w:rPr>
+        <w:t>, and if the patients</w:t>
+      </w:r>
+      <w:r>
+        <w:rPr>
+          <w:bCs/>
+        </w:rPr>
+        <w:t xml:space="preserve"> </w:t>
+      </w:r>
+      <w:r>
+        <w:rPr>
+          <w:bCs/>
+        </w:rPr>
+        <w:t>has progressed</w:t>
+      </w:r>
+      <w:r>
+        <w:rPr>
+          <w:bCs/>
+        </w:rPr>
+        <w:t xml:space="preserve"> to stage 4, the patient is </w:t>
+      </w:r>
+      <w:r>
+        <w:rPr>
+          <w:bCs/>
+        </w:rPr>
+        <w:t>initiated on</w:t>
+      </w:r>
+      <w:r>
+        <w:rPr>
+          <w:bCs/>
+        </w:rPr>
+        <w:t xml:space="preserve"> Palliative Care.</w:t>
       </w:r>
     </w:p>
     <w:p>
@@ -4643,7 +4778,7 @@
         <w:rPr>
           <w:b/>
         </w:rPr>
-        <w:t>1</w:t>
+        <w:t>2</w:t>
       </w:r>
       <w:r>
         <w:rPr>
@@ -4766,6 +4901,42 @@
             <w:shd w:val="clear" w:color="auto" w:fill="F2F2F2" w:themeFill="background1" w:themeFillShade="F2"/>
           </w:tcPr>
           <w:p>
+            <w:r>
+              <w:rPr>
+                <w:highlight w:val="yellow"/>
+              </w:rPr>
+              <w:t>5 YEAR SURVIVAL FOLLOWING TREATMENT</w:t>
+            </w:r>
+          </w:p>
+        </w:tc>
+        <w:tc>
+          <w:tcPr>
+            <w:tcW w:w="1555" w:type="dxa"/>
+          </w:tcPr>
+          <w:p/>
+        </w:tc>
+        <w:tc>
+          <w:tcPr>
+            <w:tcW w:w="1417" w:type="dxa"/>
+            <w:shd w:val="clear" w:color="auto" w:fill="F2F2F2" w:themeFill="background1" w:themeFillShade="F2"/>
+          </w:tcPr>
+          <w:p/>
+        </w:tc>
+        <w:tc>
+          <w:tcPr>
+            <w:tcW w:w="2784" w:type="dxa"/>
+            <w:shd w:val="clear" w:color="auto" w:fill="FFFFFF" w:themeFill="background1"/>
+          </w:tcPr>
+          <w:p/>
+        </w:tc>
+      </w:tr>
+      <w:tr>
+        <w:tc>
+          <w:tcPr>
+            <w:tcW w:w="3260" w:type="dxa"/>
+            <w:shd w:val="clear" w:color="auto" w:fill="F2F2F2" w:themeFill="background1" w:themeFillShade="F2"/>
+          </w:tcPr>
+          <w:p>
             <w:pPr>
               <w:rPr>
                 <w:rFonts w:ascii="Calibri" w:hAnsi="Calibri" w:cs="Calibri"/>
@@ -5218,7 +5389,6 @@
     </w:p>
     <w:p>
       <w:r>
-        <w:lastRenderedPageBreak/>
         <w:t xml:space="preserve">* </w:t>
       </w:r>
       <w:r>
@@ -6054,6 +6224,7 @@
         </w:rPr>
       </w:pPr>
       <w:r>
+        <w:lastRenderedPageBreak/>
         <w:t xml:space="preserve">Sun X, Zhao D, Liu Y, Liu Y, Yuan Z, Wang J, et al. (2017) The long-term </w:t>
       </w:r>
       <w:proofErr w:type="spellStart"/>
@@ -6131,7 +6302,6 @@
         <w:rPr>
           <w:bCs/>
         </w:rPr>
-        <w:lastRenderedPageBreak/>
         <w:t>Verbeek et al.  Surveillance and Follow-Up Strategies in Patients</w:t>
       </w:r>
       <w:r>
@@ -6781,6 +6951,7 @@
     <w:lsdException w:name="HTML Sample" w:semiHidden="1" w:unhideWhenUsed="1"/>
     <w:lsdException w:name="HTML Typewriter" w:semiHidden="1" w:unhideWhenUsed="1"/>
     <w:lsdException w:name="HTML Variable" w:semiHidden="1" w:unhideWhenUsed="1"/>
+    <w:lsdException w:name="Normal Table" w:semiHidden="1" w:unhideWhenUsed="1"/>
     <w:lsdException w:name="annotation subject" w:semiHidden="1" w:unhideWhenUsed="1"/>
     <w:lsdException w:name="No List" w:semiHidden="1" w:unhideWhenUsed="1"/>
     <w:lsdException w:name="Outline List 1" w:semiHidden="1" w:unhideWhenUsed="1"/>
@@ -6827,8 +6998,10 @@
     <w:lsdException w:name="Table Subtle 2" w:semiHidden="1" w:unhideWhenUsed="1"/>
     <w:lsdException w:name="Table Web 1" w:semiHidden="1" w:unhideWhenUsed="1"/>
     <w:lsdException w:name="Table Web 2" w:semiHidden="1" w:unhideWhenUsed="1"/>
+    <w:lsdException w:name="Table Web 3" w:semiHidden="1" w:unhideWhenUsed="1"/>
     <w:lsdException w:name="Balloon Text" w:semiHidden="1" w:unhideWhenUsed="1"/>
     <w:lsdException w:name="Table Grid" w:uiPriority="39"/>
+    <w:lsdException w:name="Table Theme" w:semiHidden="1" w:unhideWhenUsed="1"/>
     <w:lsdException w:name="Placeholder Text" w:semiHidden="1"/>
     <w:lsdException w:name="No Spacing" w:uiPriority="1" w:qFormat="1"/>
     <w:lsdException w:name="Light Shading" w:uiPriority="60"/>
@@ -7058,6 +7231,7 @@
   <w:style w:type="character" w:default="1" w:styleId="DefaultParagraphFont">
     <w:name w:val="Default Paragraph Font"/>
     <w:uiPriority w:val="1"/>
+    <w:semiHidden/>
     <w:unhideWhenUsed/>
   </w:style>
   <w:style w:type="table" w:default="1" w:styleId="TableNormal">

</xml_diff>

<commit_message>
outputting the calibration targets
</commit_message>
<xml_diff>
--- a/docs/write-ups/Oesophageal Cancer.docx
+++ b/docs/write-ups/Oesophageal Cancer.docx
@@ -1263,13 +1263,7 @@
       </w:r>
       <w:proofErr w:type="gramStart"/>
       <w:r>
-        <w:t xml:space="preserve">without </w:t>
-      </w:r>
-      <w:r>
-        <w:t xml:space="preserve"> </w:t>
-      </w:r>
-      <w:r>
-        <w:t>treatment</w:t>
+        <w:t>without  treatment</w:t>
       </w:r>
       <w:proofErr w:type="gramEnd"/>
       <w:r>
@@ -4810,15 +4804,15 @@
         <w:tblLook w:val="04A0" w:firstRow="1" w:lastRow="0" w:firstColumn="1" w:lastColumn="0" w:noHBand="0" w:noVBand="1"/>
       </w:tblPr>
       <w:tblGrid>
-        <w:gridCol w:w="3260"/>
-        <w:gridCol w:w="1555"/>
+        <w:gridCol w:w="2972"/>
+        <w:gridCol w:w="1843"/>
         <w:gridCol w:w="1417"/>
         <w:gridCol w:w="2784"/>
       </w:tblGrid>
       <w:tr>
         <w:tc>
           <w:tcPr>
-            <w:tcW w:w="3260" w:type="dxa"/>
+            <w:tcW w:w="2972" w:type="dxa"/>
             <w:shd w:val="clear" w:color="auto" w:fill="BFBFBF" w:themeFill="background1" w:themeFillShade="BF"/>
           </w:tcPr>
           <w:p>
@@ -4831,7 +4825,7 @@
         </w:tc>
         <w:tc>
           <w:tcPr>
-            <w:tcW w:w="1555" w:type="dxa"/>
+            <w:tcW w:w="1843" w:type="dxa"/>
             <w:shd w:val="clear" w:color="auto" w:fill="BFBFBF" w:themeFill="background1" w:themeFillShade="BF"/>
           </w:tcPr>
           <w:p>
@@ -4846,6 +4840,25 @@
               </w:rPr>
               <w:t>Model Output</w:t>
             </w:r>
+            <w:r>
+              <w:rPr>
+                <w:b/>
+              </w:rPr>
+              <w:t xml:space="preserve">, </w:t>
+            </w:r>
+          </w:p>
+          <w:p>
+            <w:pPr>
+              <w:rPr>
+                <w:b/>
+              </w:rPr>
+            </w:pPr>
+            <w:r>
+              <w:rPr>
+                <w:b/>
+              </w:rPr>
+              <w:t>2010-2020</w:t>
+            </w:r>
           </w:p>
           <w:p>
             <w:pPr>
@@ -4897,71 +4910,110 @@
       <w:tr>
         <w:tc>
           <w:tcPr>
-            <w:tcW w:w="3260" w:type="dxa"/>
+            <w:tcW w:w="2972" w:type="dxa"/>
             <w:shd w:val="clear" w:color="auto" w:fill="F2F2F2" w:themeFill="background1" w:themeFillShade="F2"/>
           </w:tcPr>
           <w:p>
             <w:r>
+              <w:t xml:space="preserve">Current </w:t>
+            </w:r>
+            <w:r>
+              <w:t>prevalence (2020)</w:t>
+            </w:r>
+            <w:r>
+              <w:t xml:space="preserve"> of people who have diagnosed oesophageal cancer </w:t>
+            </w:r>
+            <w:r>
+              <w:t xml:space="preserve">in 2020 </w:t>
+            </w:r>
+            <w:r>
+              <w:t>(total;</w:t>
+            </w:r>
+            <w:r>
+              <w:t xml:space="preserve"> and current stage</w:t>
+            </w:r>
+            <w:r>
+              <w:t xml:space="preserve"> 1, 2, 3, 4)</w:t>
+            </w:r>
+            <w:r>
+              <w:t xml:space="preserve">, </w:t>
+            </w:r>
+            <w:r>
+              <w:t>per 100,000 population aged 20+</w:t>
+            </w:r>
+          </w:p>
+        </w:tc>
+        <w:tc>
+          <w:tcPr>
+            <w:tcW w:w="1843" w:type="dxa"/>
+          </w:tcPr>
+          <w:p>
+            <w:pPr>
               <w:rPr>
                 <w:highlight w:val="yellow"/>
               </w:rPr>
-              <w:t>5 YEAR SURVIVAL FOLLOWING TREATMENT</w:t>
-            </w:r>
-          </w:p>
-        </w:tc>
-        <w:tc>
-          <w:tcPr>
-            <w:tcW w:w="1555" w:type="dxa"/>
-          </w:tcPr>
-          <w:p/>
+            </w:pPr>
+            <w:r>
+              <w:rPr>
+                <w:highlight w:val="yellow"/>
+              </w:rPr>
+              <w:t>XXX</w:t>
+            </w:r>
+          </w:p>
         </w:tc>
         <w:tc>
           <w:tcPr>
             <w:tcW w:w="1417" w:type="dxa"/>
             <w:shd w:val="clear" w:color="auto" w:fill="F2F2F2" w:themeFill="background1" w:themeFillShade="F2"/>
           </w:tcPr>
-          <w:p/>
+          <w:p>
+            <w:r>
+              <w:t>---</w:t>
+            </w:r>
+          </w:p>
         </w:tc>
         <w:tc>
           <w:tcPr>
             <w:tcW w:w="2784" w:type="dxa"/>
             <w:shd w:val="clear" w:color="auto" w:fill="FFFFFF" w:themeFill="background1"/>
           </w:tcPr>
-          <w:p/>
+          <w:p>
+            <w:r>
+              <w:t>No data identified</w:t>
+            </w:r>
+          </w:p>
         </w:tc>
       </w:tr>
       <w:tr>
         <w:tc>
           <w:tcPr>
-            <w:tcW w:w="3260" w:type="dxa"/>
+            <w:tcW w:w="2972" w:type="dxa"/>
             <w:shd w:val="clear" w:color="auto" w:fill="F2F2F2" w:themeFill="background1" w:themeFillShade="F2"/>
           </w:tcPr>
           <w:p>
+            <w:r>
+              <w:t>Number of deaths from oesophageal cancer</w:t>
+            </w:r>
+            <w:r>
+              <w:t xml:space="preserve"> per year per 100,000 population.</w:t>
+            </w:r>
+          </w:p>
+        </w:tc>
+        <w:tc>
+          <w:tcPr>
+            <w:tcW w:w="1843" w:type="dxa"/>
+          </w:tcPr>
+          <w:p>
             <w:pPr>
               <w:rPr>
-                <w:rFonts w:ascii="Calibri" w:hAnsi="Calibri" w:cs="Calibri"/>
-                <w:color w:val="000000"/>
+                <w:highlight w:val="yellow"/>
               </w:rPr>
             </w:pPr>
             <w:r>
-              <w:t xml:space="preserve">Number of incident diagnoses of </w:t>
-            </w:r>
-            <w:r>
               <w:rPr>
-                <w:rFonts w:ascii="Calibri" w:hAnsi="Calibri" w:cs="Calibri"/>
-                <w:color w:val="000000"/>
+                <w:highlight w:val="yellow"/>
               </w:rPr>
-              <w:t>oesophageal dysplasia per year (low / high grade)</w:t>
-            </w:r>
-          </w:p>
-        </w:tc>
-        <w:tc>
-          <w:tcPr>
-            <w:tcW w:w="1555" w:type="dxa"/>
-          </w:tcPr>
-          <w:p>
-            <w:r>
-              <w:t>&lt; 100</w:t>
+              <w:t>560</w:t>
             </w:r>
           </w:p>
         </w:tc>
@@ -4983,7 +5035,10 @@
           </w:tcPr>
           <w:p>
             <w:r>
-              <w:t>No data identified</w:t>
+              <w:t>No data identified but 620 identified cases of oesophageal cancer per year, most reported to be identified at late stages. New death registration system should provide data in future.</w:t>
+            </w:r>
+            <w:r>
+              <w:t xml:space="preserve"> *</w:t>
             </w:r>
           </w:p>
         </w:tc>
@@ -4991,38 +5046,48 @@
       <w:tr>
         <w:tc>
           <w:tcPr>
-            <w:tcW w:w="3260" w:type="dxa"/>
+            <w:tcW w:w="2972" w:type="dxa"/>
             <w:shd w:val="clear" w:color="auto" w:fill="F2F2F2" w:themeFill="background1" w:themeFillShade="F2"/>
           </w:tcPr>
           <w:p>
+            <w:r>
+              <w:t>Incidence rate of diagnos</w:t>
+            </w:r>
+            <w:r>
+              <w:t xml:space="preserve">is of </w:t>
+            </w:r>
+            <w:r>
+              <w:t>oesophageal cancer (all stages combined)</w:t>
+            </w:r>
+            <w:r>
+              <w:t>,</w:t>
+            </w:r>
+            <w:r>
+              <w:t xml:space="preserve"> </w:t>
+            </w:r>
+            <w:r>
+              <w:t xml:space="preserve">per </w:t>
+            </w:r>
+            <w:r>
+              <w:t>100,000 population aged 20+</w:t>
+            </w:r>
+          </w:p>
+        </w:tc>
+        <w:tc>
+          <w:tcPr>
+            <w:tcW w:w="1843" w:type="dxa"/>
+          </w:tcPr>
+          <w:p>
             <w:pPr>
               <w:rPr>
-                <w:rFonts w:ascii="Calibri" w:hAnsi="Calibri" w:cs="Calibri"/>
-                <w:color w:val="000000"/>
+                <w:highlight w:val="yellow"/>
               </w:rPr>
             </w:pPr>
             <w:r>
-              <w:t xml:space="preserve">Number of incident diagnoses of </w:t>
-            </w:r>
-            <w:r>
               <w:rPr>
-                <w:rFonts w:ascii="Calibri" w:hAnsi="Calibri" w:cs="Calibri"/>
-                <w:color w:val="000000"/>
+                <w:highlight w:val="yellow"/>
               </w:rPr>
-              <w:t>oesophageal cancer per year (total; stage 1, 2, 3, 4)</w:t>
-            </w:r>
-          </w:p>
-        </w:tc>
-        <w:tc>
-          <w:tcPr>
-            <w:tcW w:w="1555" w:type="dxa"/>
-          </w:tcPr>
-          <w:p>
-            <w:r>
-              <w:t>1</w:t>
-            </w:r>
-            <w:r>
-              <w:t>285 (300, 300, 465, 220)</w:t>
+              <w:t>XXXX</w:t>
             </w:r>
           </w:p>
         </w:tc>
@@ -5033,7 +5098,7 @@
           </w:tcPr>
           <w:p>
             <w:r>
-              <w:t>620</w:t>
+              <w:t>25.3</w:t>
             </w:r>
           </w:p>
         </w:tc>
@@ -5048,11 +5113,11 @@
             </w:r>
             <w:proofErr w:type="spellStart"/>
             <w:r>
-              <w:t>Msyamboza</w:t>
+              <w:t>Chasimpha</w:t>
             </w:r>
             <w:proofErr w:type="spellEnd"/>
             <w:r>
-              <w:t xml:space="preserve"> et al 2012 *</w:t>
+              <w:t xml:space="preserve"> et al 2017. ** (considered to be some under-ascertainment)</w:t>
             </w:r>
           </w:p>
         </w:tc>
@@ -5060,30 +5125,33 @@
       <w:tr>
         <w:tc>
           <w:tcPr>
-            <w:tcW w:w="3260" w:type="dxa"/>
+            <w:tcW w:w="2972" w:type="dxa"/>
             <w:shd w:val="clear" w:color="auto" w:fill="F2F2F2" w:themeFill="background1" w:themeFillShade="F2"/>
           </w:tcPr>
           <w:p>
             <w:r>
-              <w:t xml:space="preserve">Incidence rate of diagnosed oesophageal cancer (all stages combined) / 100,000 population aged </w:t>
-            </w:r>
-            <w:proofErr w:type="spellStart"/>
-            <w:r>
-              <w:t>ge</w:t>
-            </w:r>
-            <w:proofErr w:type="spellEnd"/>
-            <w:r>
-              <w:t xml:space="preserve"> 20</w:t>
-            </w:r>
-          </w:p>
-        </w:tc>
-        <w:tc>
-          <w:tcPr>
-            <w:tcW w:w="1555" w:type="dxa"/>
-          </w:tcPr>
-          <w:p>
-            <w:r>
-              <w:t>15</w:t>
+              <w:t xml:space="preserve">Number of people given attempted curative treatment for oesophageal dysplasia / cancer per year, </w:t>
+            </w:r>
+            <w:r>
+              <w:t>per 100,000 population aged 20+</w:t>
+            </w:r>
+          </w:p>
+        </w:tc>
+        <w:tc>
+          <w:tcPr>
+            <w:tcW w:w="1843" w:type="dxa"/>
+          </w:tcPr>
+          <w:p>
+            <w:pPr>
+              <w:rPr>
+                <w:highlight w:val="yellow"/>
+              </w:rPr>
+            </w:pPr>
+            <w:r>
+              <w:rPr>
+                <w:highlight w:val="yellow"/>
+              </w:rPr>
+              <w:t>XXXX</w:t>
             </w:r>
           </w:p>
         </w:tc>
@@ -5094,7 +5162,7 @@
           </w:tcPr>
           <w:p>
             <w:r>
-              <w:t>25.3</w:t>
+              <w:t>---</w:t>
             </w:r>
           </w:p>
         </w:tc>
@@ -5105,24 +5173,7 @@
           </w:tcPr>
           <w:p>
             <w:r>
-              <w:t xml:space="preserve">Derived from </w:t>
-            </w:r>
-            <w:proofErr w:type="spellStart"/>
-            <w:r>
-              <w:t>Chasimpha</w:t>
-            </w:r>
-            <w:proofErr w:type="spellEnd"/>
-            <w:r>
-              <w:t xml:space="preserve"> et al 2017.</w:t>
-            </w:r>
-            <w:r>
-              <w:t xml:space="preserve"> ** (</w:t>
-            </w:r>
-            <w:r>
-              <w:t>considered to be some under-ascertainment</w:t>
-            </w:r>
-            <w:r>
-              <w:t>)</w:t>
+              <w:t>No data identified – assumed currently low.</w:t>
             </w:r>
           </w:p>
         </w:tc>
@@ -5130,49 +5181,27 @@
       <w:tr>
         <w:tc>
           <w:tcPr>
-            <w:tcW w:w="3260" w:type="dxa"/>
+            <w:tcW w:w="2972" w:type="dxa"/>
             <w:shd w:val="clear" w:color="auto" w:fill="F2F2F2" w:themeFill="background1" w:themeFillShade="F2"/>
           </w:tcPr>
           <w:p>
             <w:r>
-              <w:t xml:space="preserve">Current total number of people who have diagnosed oesophageal cancer (total; stage 1, 2, 3, 4) </w:t>
-            </w:r>
-            <w:r>
-              <w:rPr>
-                <w:sz w:val="18"/>
-                <w:szCs w:val="18"/>
-              </w:rPr>
-              <w:t xml:space="preserve">(including people who have been given attempted curative treatment for </w:t>
-            </w:r>
-            <w:r>
-              <w:rPr>
-                <w:sz w:val="18"/>
-                <w:szCs w:val="18"/>
-              </w:rPr>
-              <w:t>stage 1</w:t>
-            </w:r>
-            <w:r>
-              <w:rPr>
-                <w:sz w:val="18"/>
-                <w:szCs w:val="18"/>
-              </w:rPr>
-              <w:t xml:space="preserve"> oesophageal cancer at some point in the past and have not progressed to a higher grade)</w:t>
-            </w:r>
-          </w:p>
-        </w:tc>
-        <w:tc>
-          <w:tcPr>
-            <w:tcW w:w="1555" w:type="dxa"/>
-          </w:tcPr>
-          <w:p>
-            <w:r>
-              <w:t>5,25</w:t>
-            </w:r>
-            <w:r>
-              <w:t>0</w:t>
-            </w:r>
-            <w:r>
-              <w:t xml:space="preserve"> (1150, 1600, 2300, 200)</w:t>
+              <w:t>5-year survival following treatment</w:t>
+            </w:r>
+          </w:p>
+        </w:tc>
+        <w:tc>
+          <w:tcPr>
+            <w:tcW w:w="1843" w:type="dxa"/>
+          </w:tcPr>
+          <w:p>
+            <w:r>
+              <w:t>77% overall;</w:t>
+            </w:r>
+          </w:p>
+          <w:p>
+            <w:r>
+              <w:t>87% net of other causes of death.</w:t>
             </w:r>
           </w:p>
         </w:tc>
@@ -5181,202 +5210,14 @@
             <w:tcW w:w="1417" w:type="dxa"/>
             <w:shd w:val="clear" w:color="auto" w:fill="F2F2F2" w:themeFill="background1" w:themeFillShade="F2"/>
           </w:tcPr>
-          <w:p>
-            <w:r>
-              <w:t>---</w:t>
-            </w:r>
-          </w:p>
+          <w:p/>
         </w:tc>
         <w:tc>
           <w:tcPr>
             <w:tcW w:w="2784" w:type="dxa"/>
             <w:shd w:val="clear" w:color="auto" w:fill="FFFFFF" w:themeFill="background1"/>
           </w:tcPr>
-          <w:p>
-            <w:r>
-              <w:t>No data identified</w:t>
-            </w:r>
-          </w:p>
-        </w:tc>
-      </w:tr>
-      <w:tr>
-        <w:tc>
-          <w:tcPr>
-            <w:tcW w:w="3260" w:type="dxa"/>
-            <w:shd w:val="clear" w:color="auto" w:fill="F2F2F2" w:themeFill="background1" w:themeFillShade="F2"/>
-          </w:tcPr>
-          <w:p>
-            <w:r>
-              <w:t>Number of people given attempted curative treatment for low grade oesophageal dysplasia per year</w:t>
-            </w:r>
-          </w:p>
-        </w:tc>
-        <w:tc>
-          <w:tcPr>
-            <w:tcW w:w="1555" w:type="dxa"/>
-          </w:tcPr>
-          <w:p>
-            <w:r>
-              <w:t>0</w:t>
-            </w:r>
-          </w:p>
-        </w:tc>
-        <w:tc>
-          <w:tcPr>
-            <w:tcW w:w="1417" w:type="dxa"/>
-            <w:shd w:val="clear" w:color="auto" w:fill="F2F2F2" w:themeFill="background1" w:themeFillShade="F2"/>
-          </w:tcPr>
-          <w:p>
-            <w:r>
-              <w:t>---</w:t>
-            </w:r>
-          </w:p>
-        </w:tc>
-        <w:tc>
-          <w:tcPr>
-            <w:tcW w:w="2784" w:type="dxa"/>
-            <w:shd w:val="clear" w:color="auto" w:fill="FFFFFF" w:themeFill="background1"/>
-          </w:tcPr>
-          <w:p>
-            <w:r>
-              <w:t>No data identified – assumed currently low.</w:t>
-            </w:r>
-          </w:p>
-        </w:tc>
-      </w:tr>
-      <w:tr>
-        <w:tc>
-          <w:tcPr>
-            <w:tcW w:w="3260" w:type="dxa"/>
-            <w:shd w:val="clear" w:color="auto" w:fill="F2F2F2" w:themeFill="background1" w:themeFillShade="F2"/>
-          </w:tcPr>
-          <w:p>
-            <w:r>
-              <w:t>Number of people given attempted curative treatment for oesophageal dysplasia per year (total; low, high grade)</w:t>
-            </w:r>
-          </w:p>
-        </w:tc>
-        <w:tc>
-          <w:tcPr>
-            <w:tcW w:w="1555" w:type="dxa"/>
-          </w:tcPr>
-          <w:p>
-            <w:r>
-              <w:t>&lt; 100</w:t>
-            </w:r>
-          </w:p>
-        </w:tc>
-        <w:tc>
-          <w:tcPr>
-            <w:tcW w:w="1417" w:type="dxa"/>
-            <w:shd w:val="clear" w:color="auto" w:fill="F2F2F2" w:themeFill="background1" w:themeFillShade="F2"/>
-          </w:tcPr>
-          <w:p>
-            <w:r>
-              <w:t>---</w:t>
-            </w:r>
-          </w:p>
-        </w:tc>
-        <w:tc>
-          <w:tcPr>
-            <w:tcW w:w="2784" w:type="dxa"/>
-            <w:shd w:val="clear" w:color="auto" w:fill="FFFFFF" w:themeFill="background1"/>
-          </w:tcPr>
-          <w:p>
-            <w:r>
-              <w:t>No data identified – assumed currently low.</w:t>
-            </w:r>
-          </w:p>
-        </w:tc>
-      </w:tr>
-      <w:tr>
-        <w:tc>
-          <w:tcPr>
-            <w:tcW w:w="3260" w:type="dxa"/>
-            <w:shd w:val="clear" w:color="auto" w:fill="F2F2F2" w:themeFill="background1" w:themeFillShade="F2"/>
-          </w:tcPr>
-          <w:p>
-            <w:r>
-              <w:t>Number of people given attempted curative treatment for oesophageal cancer per year (total; stage 1, 2, 3, 4)</w:t>
-            </w:r>
-          </w:p>
-        </w:tc>
-        <w:tc>
-          <w:tcPr>
-            <w:tcW w:w="1555" w:type="dxa"/>
-          </w:tcPr>
-          <w:p>
-            <w:r>
-              <w:t>&lt; 100</w:t>
-            </w:r>
-          </w:p>
-        </w:tc>
-        <w:tc>
-          <w:tcPr>
-            <w:tcW w:w="1417" w:type="dxa"/>
-            <w:shd w:val="clear" w:color="auto" w:fill="F2F2F2" w:themeFill="background1" w:themeFillShade="F2"/>
-          </w:tcPr>
-          <w:p>
-            <w:r>
-              <w:t>---</w:t>
-            </w:r>
-          </w:p>
-        </w:tc>
-        <w:tc>
-          <w:tcPr>
-            <w:tcW w:w="2784" w:type="dxa"/>
-            <w:shd w:val="clear" w:color="auto" w:fill="FFFFFF" w:themeFill="background1"/>
-          </w:tcPr>
-          <w:p>
-            <w:r>
-              <w:t>No data identified – assumed currently low.</w:t>
-            </w:r>
-          </w:p>
-        </w:tc>
-      </w:tr>
-      <w:tr>
-        <w:tc>
-          <w:tcPr>
-            <w:tcW w:w="3260" w:type="dxa"/>
-            <w:shd w:val="clear" w:color="auto" w:fill="F2F2F2" w:themeFill="background1" w:themeFillShade="F2"/>
-          </w:tcPr>
-          <w:p>
-            <w:r>
-              <w:t>Number of deaths from oesophageal cancer</w:t>
-            </w:r>
-          </w:p>
-        </w:tc>
-        <w:tc>
-          <w:tcPr>
-            <w:tcW w:w="1555" w:type="dxa"/>
-          </w:tcPr>
-          <w:p>
-            <w:r>
-              <w:t>560</w:t>
-            </w:r>
-          </w:p>
-        </w:tc>
-        <w:tc>
-          <w:tcPr>
-            <w:tcW w:w="1417" w:type="dxa"/>
-            <w:shd w:val="clear" w:color="auto" w:fill="F2F2F2" w:themeFill="background1" w:themeFillShade="F2"/>
-          </w:tcPr>
-          <w:p>
-            <w:r>
-              <w:t>---</w:t>
-            </w:r>
-          </w:p>
-        </w:tc>
-        <w:tc>
-          <w:tcPr>
-            <w:tcW w:w="2784" w:type="dxa"/>
-            <w:shd w:val="clear" w:color="auto" w:fill="FFFFFF" w:themeFill="background1"/>
-          </w:tcPr>
-          <w:p>
-            <w:r>
-              <w:t>No data identified but 620 identified cases of oesophageal cancer per year, most reported to be identified at late stages. New death registration system should provide data in future.</w:t>
-            </w:r>
-          </w:p>
+          <w:p/>
         </w:tc>
       </w:tr>
     </w:tbl>
@@ -5527,6 +5368,7 @@
           <w:rFonts w:cstheme="minorHAnsi"/>
           <w:color w:val="231F20"/>
         </w:rPr>
+        <w:lastRenderedPageBreak/>
         <w:t>Chasimpha</w:t>
       </w:r>
       <w:proofErr w:type="spellEnd"/>
@@ -6224,7 +6066,6 @@
         </w:rPr>
       </w:pPr>
       <w:r>
-        <w:lastRenderedPageBreak/>
         <w:t xml:space="preserve">Sun X, Zhao D, Liu Y, Liu Y, Yuan Z, Wang J, et al. (2017) The long-term </w:t>
       </w:r>
       <w:proofErr w:type="spellStart"/>
@@ -6492,6 +6333,7 @@
         </w:rPr>
       </w:pPr>
       <w:r>
+        <w:lastRenderedPageBreak/>
         <w:t>Parkin DM et al.  Cancer in Sub-Saharan Africa.  International Agency for Research on Cancer Lyon, France 2018</w:t>
       </w:r>
     </w:p>

</xml_diff>